<commit_message>
Updates to Ch1 draft
</commit_message>
<xml_diff>
--- a/Chapters/Ch1/Chapter 1 Draft.docx
+++ b/Chapters/Ch1/Chapter 1 Draft.docx
@@ -118,13 +118,34 @@
         <w:t xml:space="preserve">Recent events </w:t>
       </w:r>
       <w:r>
+        <w:t xml:space="preserve">have </w:t>
+      </w:r>
+      <w:r>
         <w:t>further</w:t>
       </w:r>
       <w:r>
-        <w:t xml:space="preserve"> sparked interest in learning time series analysis and forecasting techniques, </w:t>
-      </w:r>
-      <w:r>
-        <w:t xml:space="preserve"> whether classical </w:t>
+        <w:t xml:space="preserve"> </w:t>
+      </w:r>
+      <w:r>
+        <w:t>simulated</w:t>
+      </w:r>
+      <w:r>
+        <w:t xml:space="preserve"> interest in learning time series analysis and </w:t>
+      </w:r>
+      <w:r>
+        <w:t>prediction</w:t>
+      </w:r>
+      <w:r>
+        <w:t xml:space="preserve"> techniques, </w:t>
+      </w:r>
+      <w:r>
+        <w:t xml:space="preserve"> whether </w:t>
+      </w:r>
+      <w:r>
+        <w:t xml:space="preserve">it is </w:t>
+      </w:r>
+      <w:r>
+        <w:t xml:space="preserve">classic </w:t>
       </w:r>
       <w:r>
         <w:t xml:space="preserve">statistical methods </w:t>
@@ -151,7 +172,7 @@
         <w:t xml:space="preserve"> election </w:t>
       </w:r>
       <w:r>
-        <w:t>outcome</w:t>
+        <w:t>results</w:t>
       </w:r>
       <w:r>
         <w:t>,</w:t>
@@ -191,7 +212,7 @@
         <w:t>:</w:t>
       </w:r>
       <w:r>
-        <w:t xml:space="preserve"> Marketing planning </w:t>
+        <w:t xml:space="preserve"> Marketing planning</w:t>
       </w:r>
       <w:r>
         <w:t xml:space="preserve">, </w:t>
@@ -424,13 +445,126 @@
     </w:p>
     <w:p>
       <w:pPr>
-        <w:pStyle w:val="L-Bullets"/>
-        <w:numPr>
-          <w:ilvl w:val="0"/>
-          <w:numId w:val="0"/>
-        </w:numPr>
-        <w:ind w:left="717" w:hanging="360"/>
-      </w:pPr>
+        <w:pStyle w:val="P-Regular"/>
+      </w:pPr>
+      <w:r>
+        <w:t xml:space="preserve">When working with time series data we usually have two goals: </w:t>
+      </w:r>
+      <w:r>
+        <w:t>t</w:t>
+      </w:r>
+      <w:r>
+        <w:t xml:space="preserve">ime </w:t>
+      </w:r>
+      <w:r>
+        <w:t>s</w:t>
+      </w:r>
+      <w:r>
+        <w:t>eries</w:t>
+      </w:r>
+      <w:r>
+        <w:t xml:space="preserve"> a</w:t>
+      </w:r>
+      <w:r>
+        <w:t>nalysis</w:t>
+      </w:r>
+      <w:r>
+        <w:t xml:space="preserve"> (descriptive)</w:t>
+      </w:r>
+      <w:r>
+        <w:t xml:space="preserve">, and </w:t>
+      </w:r>
+      <w:r>
+        <w:t>t</w:t>
+      </w:r>
+      <w:r>
+        <w:t xml:space="preserve">ime </w:t>
+      </w:r>
+      <w:r>
+        <w:t>s</w:t>
+      </w:r>
+      <w:r>
+        <w:t xml:space="preserve">eries </w:t>
+      </w:r>
+      <w:r>
+        <w:t>f</w:t>
+      </w:r>
+      <w:r>
+        <w:t>orecasting</w:t>
+      </w:r>
+      <w:r>
+        <w:t xml:space="preserve"> (predictive)</w:t>
+      </w:r>
+      <w:r>
+        <w:t xml:space="preserve">. </w:t>
+      </w:r>
+      <w:r>
+        <w:t>In time series analysis we strive to extract a better understanding and deeper intuition into the underlying phenomenon captured in our data</w:t>
+      </w:r>
+      <w:r>
+        <w:t xml:space="preserve"> using statistical methods</w:t>
+      </w:r>
+      <w:r>
+        <w:t>. In time series forecasting, we aim to create</w:t>
+      </w:r>
+      <w:r>
+        <w:t xml:space="preserve"> a</w:t>
+      </w:r>
+      <w:r>
+        <w:t xml:space="preserve"> </w:t>
+      </w:r>
+      <w:r>
+        <w:t>predictive model</w:t>
+      </w:r>
+      <w:r>
+        <w:t xml:space="preserve"> that extends from our data into the </w:t>
+      </w:r>
+      <w:r>
+        <w:t>unforeseeable</w:t>
+      </w:r>
+      <w:r>
+        <w:t xml:space="preserve"> future and hence the term forecasting.  </w:t>
+      </w:r>
+    </w:p>
+    <w:p>
+      <w:pPr>
+        <w:pStyle w:val="P-Regular"/>
+      </w:pPr>
+      <w:r>
+        <w:t>Time series data differs from the typical data used in machine learning in the classical sense due to the dependence on time</w:t>
+      </w:r>
+      <w:r>
+        <w:t>, serial correlation</w:t>
+      </w:r>
+      <w:r>
+        <w:t>,</w:t>
+      </w:r>
+      <w:r>
+        <w:t xml:space="preserve"> and dependence. </w:t>
+      </w:r>
+    </w:p>
+    <w:p>
+      <w:pPr>
+        <w:pStyle w:val="P-Regular"/>
+      </w:pPr>
+      <w:r>
+        <w:t>In this book</w:t>
+      </w:r>
+      <w:r>
+        <w:t>,</w:t>
+      </w:r>
+      <w:r>
+        <w:t xml:space="preserve"> we cover a variety of recipes </w:t>
+      </w:r>
+      <w:r>
+        <w:t xml:space="preserve">for both analysis and forecasting of time series data and </w:t>
+      </w:r>
+      <w:r>
+        <w:t>pragmatic approach</w:t>
+      </w:r>
+      <w:r>
+        <w:t xml:space="preserve"> to handling the complex nature of time series data. </w:t>
+      </w:r>
     </w:p>
     <w:p>
       <w:pPr>
@@ -460,7 +594,7 @@
   <w:abstractNum w:abstractNumId="0" w15:restartNumberingAfterBreak="0">
     <w:nsid w:val="FFFFFF7C"/>
     <w:multiLevelType w:val="singleLevel"/>
-    <w:tmpl w:val="120A69C0"/>
+    <w:tmpl w:val="F210E1D0"/>
     <w:lvl w:ilvl="0">
       <w:start w:val="1"/>
       <w:numFmt w:val="decimal"/>
@@ -477,7 +611,7 @@
   <w:abstractNum w:abstractNumId="1" w15:restartNumberingAfterBreak="0">
     <w:nsid w:val="FFFFFF7D"/>
     <w:multiLevelType w:val="singleLevel"/>
-    <w:tmpl w:val="FDB0F5A2"/>
+    <w:tmpl w:val="A1662F18"/>
     <w:lvl w:ilvl="0">
       <w:start w:val="1"/>
       <w:numFmt w:val="decimal"/>
@@ -494,7 +628,7 @@
   <w:abstractNum w:abstractNumId="2" w15:restartNumberingAfterBreak="0">
     <w:nsid w:val="FFFFFF7E"/>
     <w:multiLevelType w:val="singleLevel"/>
-    <w:tmpl w:val="F524F6F6"/>
+    <w:tmpl w:val="1494CCCE"/>
     <w:lvl w:ilvl="0">
       <w:start w:val="1"/>
       <w:numFmt w:val="decimal"/>
@@ -511,7 +645,7 @@
   <w:abstractNum w:abstractNumId="3" w15:restartNumberingAfterBreak="0">
     <w:nsid w:val="FFFFFF7F"/>
     <w:multiLevelType w:val="singleLevel"/>
-    <w:tmpl w:val="761EC804"/>
+    <w:tmpl w:val="867E33C2"/>
     <w:lvl w:ilvl="0">
       <w:start w:val="1"/>
       <w:numFmt w:val="decimal"/>
@@ -528,7 +662,7 @@
   <w:abstractNum w:abstractNumId="4" w15:restartNumberingAfterBreak="0">
     <w:nsid w:val="FFFFFF80"/>
     <w:multiLevelType w:val="singleLevel"/>
-    <w:tmpl w:val="26B2E34A"/>
+    <w:tmpl w:val="07FEF418"/>
     <w:lvl w:ilvl="0">
       <w:start w:val="1"/>
       <w:numFmt w:val="bullet"/>
@@ -548,7 +682,7 @@
   <w:abstractNum w:abstractNumId="5" w15:restartNumberingAfterBreak="0">
     <w:nsid w:val="FFFFFF81"/>
     <w:multiLevelType w:val="singleLevel"/>
-    <w:tmpl w:val="6F1C172A"/>
+    <w:tmpl w:val="E214B214"/>
     <w:lvl w:ilvl="0">
       <w:start w:val="1"/>
       <w:numFmt w:val="bullet"/>
@@ -568,7 +702,7 @@
   <w:abstractNum w:abstractNumId="6" w15:restartNumberingAfterBreak="0">
     <w:nsid w:val="FFFFFF82"/>
     <w:multiLevelType w:val="singleLevel"/>
-    <w:tmpl w:val="E3D043EE"/>
+    <w:tmpl w:val="5B88E92E"/>
     <w:lvl w:ilvl="0">
       <w:start w:val="1"/>
       <w:numFmt w:val="bullet"/>
@@ -588,7 +722,7 @@
   <w:abstractNum w:abstractNumId="7" w15:restartNumberingAfterBreak="0">
     <w:nsid w:val="FFFFFF83"/>
     <w:multiLevelType w:val="singleLevel"/>
-    <w:tmpl w:val="38E2C632"/>
+    <w:tmpl w:val="28DE3ACA"/>
     <w:lvl w:ilvl="0">
       <w:start w:val="1"/>
       <w:numFmt w:val="bullet"/>
@@ -608,7 +742,7 @@
   <w:abstractNum w:abstractNumId="8" w15:restartNumberingAfterBreak="0">
     <w:nsid w:val="FFFFFF88"/>
     <w:multiLevelType w:val="singleLevel"/>
-    <w:tmpl w:val="41188B68"/>
+    <w:tmpl w:val="00C6FF54"/>
     <w:lvl w:ilvl="0">
       <w:start w:val="1"/>
       <w:numFmt w:val="decimal"/>
@@ -625,7 +759,7 @@
   <w:abstractNum w:abstractNumId="9" w15:restartNumberingAfterBreak="0">
     <w:nsid w:val="FFFFFF89"/>
     <w:multiLevelType w:val="singleLevel"/>
-    <w:tmpl w:val="41969848"/>
+    <w:tmpl w:val="E532714A"/>
     <w:lvl w:ilvl="0">
       <w:start w:val="1"/>
       <w:numFmt w:val="bullet"/>

</xml_diff>